<commit_message>
fix clear_but and writing excel
</commit_message>
<xml_diff>
--- a/patterns/prof.docx
+++ b/patterns/prof.docx
@@ -1,6 +1,6 @@
 
 <file path=word/document.xml><?xml version="1.0" encoding="utf-8"?>
-<w:document xmlns:wpc="http://schemas.microsoft.com/office/word/2010/wordprocessingCanvas" xmlns:cx="http://schemas.microsoft.com/office/drawing/2014/chartex" xmlns:cx1="http://schemas.microsoft.com/office/drawing/2015/9/8/chartex" xmlns:cx2="http://schemas.microsoft.com/office/drawing/2015/10/21/chartex" xmlns:cx3="http://schemas.microsoft.com/office/drawing/2016/5/9/chartex" xmlns:cx4="http://schemas.microsoft.com/office/drawing/2016/5/10/chartex" xmlns:cx5="http://schemas.microsoft.com/office/drawing/2016/5/11/chartex" xmlns:cx6="http://schemas.microsoft.com/office/drawing/2016/5/12/chartex" xmlns:cx7="http://schemas.microsoft.com/office/drawing/2016/5/13/chartex" xmlns:cx8="http://schemas.microsoft.com/office/drawing/2016/5/14/chartex" xmlns:mc="http://schemas.openxmlformats.org/markup-compatibility/2006" xmlns:aink="http://schemas.microsoft.com/office/drawing/2016/ink" xmlns:am3d="http://schemas.microsoft.com/office/drawing/2017/model3d" xmlns:o="urn:schemas-microsoft-com:office:office" xmlns:oel="http://schemas.microsoft.com/office/2019/extlst" xmlns:r="http://schemas.openxmlformats.org/officeDocument/2006/relationships" xmlns:m="http://schemas.openxmlformats.org/officeDocument/2006/math" xmlns:v="urn:schemas-microsoft-com:vml" xmlns:wp14="http://schemas.microsoft.com/office/word/2010/wordprocessingDrawing" xmlns:wp="http://schemas.openxmlformats.org/drawingml/2006/wordprocessingDrawing" xmlns:w10="urn:schemas-microsoft-com:office:word" xmlns:w="http://schemas.openxmlformats.org/wordprocessingml/2006/main" xmlns:w14="http://schemas.microsoft.com/office/word/2010/wordml" xmlns:w15="http://schemas.microsoft.com/office/word/2012/wordml" xmlns:w16cex="http://schemas.microsoft.com/office/word/2018/wordml/cex" xmlns:w16cid="http://schemas.microsoft.com/office/word/2016/wordml/cid" xmlns:w16="http://schemas.microsoft.com/office/word/2018/wordml" xmlns:w16sdtdh="http://schemas.microsoft.com/office/word/2020/wordml/sdtdatahash" xmlns:w16se="http://schemas.microsoft.com/office/word/2015/wordml/symex" xmlns:wpg="http://schemas.microsoft.com/office/word/2010/wordprocessingGroup" xmlns:wpi="http://schemas.microsoft.com/office/word/2010/wordprocessingInk" xmlns:wne="http://schemas.microsoft.com/office/word/2006/wordml" xmlns:wps="http://schemas.microsoft.com/office/word/2010/wordprocessingShape" mc:Ignorable="w14 w15 w16se w16cid w16 w16cex w16sdtdh wp14">
+<w:document xmlns:wpc="http://schemas.microsoft.com/office/word/2010/wordprocessingCanvas" xmlns:cx="http://schemas.microsoft.com/office/drawing/2014/chartex" xmlns:cx1="http://schemas.microsoft.com/office/drawing/2015/9/8/chartex" xmlns:cx2="http://schemas.microsoft.com/office/drawing/2015/10/21/chartex" xmlns:cx3="http://schemas.microsoft.com/office/drawing/2016/5/9/chartex" xmlns:cx4="http://schemas.microsoft.com/office/drawing/2016/5/10/chartex" xmlns:cx5="http://schemas.microsoft.com/office/drawing/2016/5/11/chartex" xmlns:cx6="http://schemas.microsoft.com/office/drawing/2016/5/12/chartex" xmlns:cx7="http://schemas.microsoft.com/office/drawing/2016/5/13/chartex" xmlns:cx8="http://schemas.microsoft.com/office/drawing/2016/5/14/chartex" xmlns:mc="http://schemas.openxmlformats.org/markup-compatibility/2006" xmlns:aink="http://schemas.microsoft.com/office/drawing/2016/ink" xmlns:am3d="http://schemas.microsoft.com/office/drawing/2017/model3d" xmlns:o="urn:schemas-microsoft-com:office:office" xmlns:r="http://schemas.openxmlformats.org/officeDocument/2006/relationships" xmlns:m="http://schemas.openxmlformats.org/officeDocument/2006/math" xmlns:v="urn:schemas-microsoft-com:vml" xmlns:wp14="http://schemas.microsoft.com/office/word/2010/wordprocessingDrawing" xmlns:wp="http://schemas.openxmlformats.org/drawingml/2006/wordprocessingDrawing" xmlns:w10="urn:schemas-microsoft-com:office:word" xmlns:w="http://schemas.openxmlformats.org/wordprocessingml/2006/main" xmlns:w14="http://schemas.microsoft.com/office/word/2010/wordml" xmlns:w15="http://schemas.microsoft.com/office/word/2012/wordml" xmlns:w16cid="http://schemas.microsoft.com/office/word/2016/wordml/cid" xmlns:w16se="http://schemas.microsoft.com/office/word/2015/wordml/symex" xmlns:wpg="http://schemas.microsoft.com/office/word/2010/wordprocessingGroup" xmlns:wpi="http://schemas.microsoft.com/office/word/2010/wordprocessingInk" xmlns:wne="http://schemas.microsoft.com/office/word/2006/wordml" xmlns:wps="http://schemas.microsoft.com/office/word/2010/wordprocessingShape" mc:Ignorable="w14 w15 w16se w16cid wp14">
   <w:body>
     <w:p>
       <w:pPr>
@@ -18,6 +18,7 @@
           <w:szCs w:val="24"/>
         </w:rPr>
       </w:pPr>
+      <w:bookmarkStart w:id="0" w:name="_GoBack"/>
       <w:r>
         <w:rPr>
           <w:rStyle w:val="FontStyle18"/>
@@ -240,6 +241,7 @@
               </w:tabs>
               <w:spacing w:line="240" w:lineRule="auto"/>
               <w:rPr>
+                <w:rFonts w:ascii="Times New Roman" w:hAnsi="Times New Roman"/>
                 <w:sz w:val="24"/>
                 <w:szCs w:val="24"/>
               </w:rPr>
@@ -654,15 +656,7 @@
                 <w:szCs w:val="24"/>
                 <w:u w:val="single"/>
               </w:rPr>
-              <w:t>{{</w:t>
-            </w:r>
-            <w:r>
-              <w:rPr>
-                <w:sz w:val="24"/>
-                <w:szCs w:val="24"/>
-                <w:u w:val="single"/>
-              </w:rPr>
-              <w:t xml:space="preserve"> </w:t>
+              <w:t xml:space="preserve">{{ </w:t>
             </w:r>
             <w:r>
               <w:rPr>
@@ -2395,24 +2389,6 @@
     </w:p>
     <w:p>
       <w:pPr>
-        <w:spacing w:after="0" w:line="240" w:lineRule="auto"/>
-        <w:rPr>
-          <w:rStyle w:val="FontStyle18"/>
-          <w:sz w:val="24"/>
-          <w:szCs w:val="24"/>
-        </w:rPr>
-      </w:pPr>
-      <w:r>
-        <w:rPr>
-          <w:rStyle w:val="FontStyle18"/>
-          <w:sz w:val="24"/>
-          <w:szCs w:val="24"/>
-        </w:rPr>
-        <w:br w:type="page"/>
-      </w:r>
-    </w:p>
-    <w:p>
-      <w:pPr>
         <w:pStyle w:val="Style6"/>
         <w:widowControl/>
         <w:tabs>
@@ -2433,7 +2409,6 @@
           <w:sz w:val="24"/>
           <w:szCs w:val="24"/>
         </w:rPr>
-        <w:lastRenderedPageBreak/>
         <w:t xml:space="preserve">Сведения о родителях </w:t>
       </w:r>
       <w:r>
@@ -2581,6 +2556,7 @@
           <w:szCs w:val="24"/>
           <w:u w:val="single"/>
         </w:rPr>
+        <w:lastRenderedPageBreak/>
         <w:t>{{</w:t>
       </w:r>
       <w:proofErr w:type="spellStart"/>
@@ -3301,20 +3277,118 @@
           <w:tab w:val="left" w:pos="7920"/>
         </w:tabs>
         <w:spacing w:before="12"/>
-        <w:ind w:right="2765"/>
-        <w:rPr>
-          <w:rStyle w:val="FontStyle18"/>
-          <w:sz w:val="24"/>
-          <w:szCs w:val="24"/>
-        </w:rPr>
-      </w:pPr>
-      <w:r>
-        <w:rPr>
-          <w:rStyle w:val="FontStyle18"/>
-          <w:sz w:val="24"/>
-          <w:szCs w:val="24"/>
-        </w:rPr>
-        <w:t>С лицензией на право осуществления образовательной деятельности, свидетельством о государственной аккредитации, уставом, Правилами приема и условиями обучения в данном образовательном учреждении,</w:t>
+        <w:ind w:right="-1"/>
+        <w:rPr>
+          <w:rStyle w:val="FontStyle18"/>
+          <w:sz w:val="24"/>
+          <w:szCs w:val="24"/>
+        </w:rPr>
+      </w:pPr>
+      <w:r>
+        <w:rPr>
+          <w:rStyle w:val="FontStyle18"/>
+          <w:sz w:val="24"/>
+          <w:szCs w:val="24"/>
+        </w:rPr>
+        <w:t xml:space="preserve">С лицензией на право осуществления образовательной деятельности, </w:t>
+      </w:r>
+    </w:p>
+    <w:p>
+      <w:pPr>
+        <w:pStyle w:val="Style1"/>
+        <w:widowControl/>
+        <w:tabs>
+          <w:tab w:val="left" w:pos="7920"/>
+        </w:tabs>
+        <w:spacing w:before="12"/>
+        <w:ind w:right="-1"/>
+        <w:rPr>
+          <w:rStyle w:val="FontStyle18"/>
+          <w:sz w:val="24"/>
+          <w:szCs w:val="24"/>
+        </w:rPr>
+      </w:pPr>
+      <w:r>
+        <w:rPr>
+          <w:rStyle w:val="FontStyle18"/>
+          <w:sz w:val="24"/>
+          <w:szCs w:val="24"/>
+        </w:rPr>
+        <w:t xml:space="preserve">свидетельством о государственной аккредитации, уставом, Правилами         </w:t>
+      </w:r>
+      <w:r>
+        <w:rPr>
+          <w:rStyle w:val="FontStyle18"/>
+          <w:sz w:val="24"/>
+          <w:szCs w:val="24"/>
+        </w:rPr>
+        <w:tab/>
+        <w:t>_____________________</w:t>
+      </w:r>
+    </w:p>
+    <w:p>
+      <w:pPr>
+        <w:pStyle w:val="Style1"/>
+        <w:widowControl/>
+        <w:tabs>
+          <w:tab w:val="left" w:pos="7920"/>
+        </w:tabs>
+        <w:spacing w:before="12"/>
+        <w:ind w:right="-1"/>
+        <w:rPr>
+          <w:rStyle w:val="FontStyle18"/>
+          <w:sz w:val="24"/>
+          <w:szCs w:val="24"/>
+        </w:rPr>
+      </w:pPr>
+      <w:r>
+        <w:rPr>
+          <w:rStyle w:val="FontStyle18"/>
+          <w:sz w:val="24"/>
+          <w:szCs w:val="24"/>
+        </w:rPr>
+        <w:t xml:space="preserve">приема правилами подачи апелляций ознакомлен                                             </w:t>
+      </w:r>
+      <w:r>
+        <w:rPr>
+          <w:rStyle w:val="FontStyle18"/>
+          <w:sz w:val="24"/>
+          <w:szCs w:val="24"/>
+        </w:rPr>
+        <w:tab/>
+      </w:r>
+      <w:r>
+        <w:rPr>
+          <w:rStyle w:val="FontStyle20"/>
+          <w:b w:val="0"/>
+          <w:sz w:val="24"/>
+          <w:szCs w:val="24"/>
+        </w:rPr>
+        <w:t>(подпись поступающего)</w:t>
+      </w:r>
+    </w:p>
+    <w:p>
+      <w:pPr>
+        <w:pStyle w:val="Style1"/>
+        <w:widowControl/>
+        <w:tabs>
+          <w:tab w:val="left" w:pos="7920"/>
+        </w:tabs>
+        <w:spacing w:before="12"/>
+        <w:ind w:right="-1"/>
+        <w:rPr>
+          <w:rStyle w:val="FontStyle18"/>
+          <w:sz w:val="24"/>
+          <w:szCs w:val="24"/>
+        </w:rPr>
+      </w:pPr>
+      <w:r>
+        <w:rPr>
+          <w:rStyle w:val="FontStyle18"/>
+          <w:sz w:val="24"/>
+          <w:szCs w:val="24"/>
+        </w:rPr>
+        <w:t>С условиями обучения в данном образовательном учреждении,</w:t>
       </w:r>
     </w:p>
     <w:p>
@@ -3340,7 +3414,33 @@
           <w:sz w:val="24"/>
           <w:szCs w:val="24"/>
         </w:rPr>
-        <w:t xml:space="preserve">правилами внутреннего распорядка обучающегося, </w:t>
+        <w:t xml:space="preserve">правилами внутреннего распорядка обучающегося, положением о </w:t>
+      </w:r>
+    </w:p>
+    <w:p>
+      <w:pPr>
+        <w:pStyle w:val="Style6"/>
+        <w:widowControl/>
+        <w:tabs>
+          <w:tab w:val="left" w:pos="7938"/>
+          <w:tab w:val="left" w:pos="10490"/>
+          <w:tab w:val="left" w:leader="underscore" w:pos="10773"/>
+        </w:tabs>
+        <w:spacing w:line="240" w:lineRule="auto"/>
+        <w:jc w:val="both"/>
+        <w:rPr>
+          <w:rStyle w:val="FontStyle18"/>
+          <w:sz w:val="24"/>
+          <w:szCs w:val="24"/>
+        </w:rPr>
+      </w:pPr>
+      <w:r>
+        <w:rPr>
+          <w:rStyle w:val="FontStyle18"/>
+          <w:sz w:val="24"/>
+          <w:szCs w:val="24"/>
+        </w:rPr>
+        <w:t>требовании к одежде обучающихся размещенными на официальном</w:t>
       </w:r>
       <w:r>
         <w:rPr>
@@ -3374,7 +3474,7 @@
           <w:sz w:val="24"/>
           <w:szCs w:val="24"/>
         </w:rPr>
-        <w:t xml:space="preserve">правилами подачи апелляций ознакомлен </w:t>
+        <w:t>сайте колледжа ознакомлен</w:t>
       </w:r>
       <w:r>
         <w:rPr>
@@ -3458,7 +3558,6 @@
           <w:tab w:val="left" w:pos="10632"/>
         </w:tabs>
         <w:spacing w:before="3"/>
-        <w:jc w:val="right"/>
         <w:rPr>
           <w:rStyle w:val="FontStyle20"/>
           <w:b w:val="0"/>
@@ -3473,7 +3572,8 @@
           <w:sz w:val="24"/>
           <w:szCs w:val="24"/>
         </w:rPr>
-        <w:t>(подпись поступающего)</w:t>
+        <w:tab/>
+        <w:t xml:space="preserve">             (подпись поступающего)</w:t>
       </w:r>
     </w:p>
     <w:p>
@@ -3537,7 +3637,6 @@
         </w:rPr>
         <w:t>«_____</w:t>
       </w:r>
-      <w:proofErr w:type="gramStart"/>
       <w:r>
         <w:rPr>
           <w:rStyle w:val="FontStyle18"/>
@@ -3545,9 +3644,8 @@
           <w:sz w:val="24"/>
           <w:szCs w:val="24"/>
         </w:rPr>
-        <w:t>_»_</w:t>
-      </w:r>
-      <w:proofErr w:type="gramEnd"/>
+        <w:t>_» _</w:t>
+      </w:r>
       <w:r>
         <w:rPr>
           <w:rStyle w:val="FontStyle18"/>
@@ -3807,6 +3905,7 @@
         <w:t>М.П.</w:t>
       </w:r>
     </w:p>
+    <w:bookmarkEnd w:id="0"/>
     <w:p>
       <w:pPr>
         <w:pStyle w:val="Style1"/>
@@ -3837,7 +3936,7 @@
 </file>
 
 <file path=word/endnotes.xml><?xml version="1.0" encoding="utf-8"?>
-<w:endnotes xmlns:wpc="http://schemas.microsoft.com/office/word/2010/wordprocessingCanvas" xmlns:cx="http://schemas.microsoft.com/office/drawing/2014/chartex" xmlns:cx1="http://schemas.microsoft.com/office/drawing/2015/9/8/chartex" xmlns:cx2="http://schemas.microsoft.com/office/drawing/2015/10/21/chartex" xmlns:cx3="http://schemas.microsoft.com/office/drawing/2016/5/9/chartex" xmlns:cx4="http://schemas.microsoft.com/office/drawing/2016/5/10/chartex" xmlns:cx5="http://schemas.microsoft.com/office/drawing/2016/5/11/chartex" xmlns:cx6="http://schemas.microsoft.com/office/drawing/2016/5/12/chartex" xmlns:cx7="http://schemas.microsoft.com/office/drawing/2016/5/13/chartex" xmlns:cx8="http://schemas.microsoft.com/office/drawing/2016/5/14/chartex" xmlns:mc="http://schemas.openxmlformats.org/markup-compatibility/2006" xmlns:aink="http://schemas.microsoft.com/office/drawing/2016/ink" xmlns:am3d="http://schemas.microsoft.com/office/drawing/2017/model3d" xmlns:o="urn:schemas-microsoft-com:office:office" xmlns:oel="http://schemas.microsoft.com/office/2019/extlst" xmlns:r="http://schemas.openxmlformats.org/officeDocument/2006/relationships" xmlns:m="http://schemas.openxmlformats.org/officeDocument/2006/math" xmlns:v="urn:schemas-microsoft-com:vml" xmlns:wp14="http://schemas.microsoft.com/office/word/2010/wordprocessingDrawing" xmlns:wp="http://schemas.openxmlformats.org/drawingml/2006/wordprocessingDrawing" xmlns:w10="urn:schemas-microsoft-com:office:word" xmlns:w="http://schemas.openxmlformats.org/wordprocessingml/2006/main" xmlns:w14="http://schemas.microsoft.com/office/word/2010/wordml" xmlns:w15="http://schemas.microsoft.com/office/word/2012/wordml" xmlns:w16cex="http://schemas.microsoft.com/office/word/2018/wordml/cex" xmlns:w16cid="http://schemas.microsoft.com/office/word/2016/wordml/cid" xmlns:w16="http://schemas.microsoft.com/office/word/2018/wordml" xmlns:w16sdtdh="http://schemas.microsoft.com/office/word/2020/wordml/sdtdatahash" xmlns:w16se="http://schemas.microsoft.com/office/word/2015/wordml/symex" xmlns:wpg="http://schemas.microsoft.com/office/word/2010/wordprocessingGroup" xmlns:wpi="http://schemas.microsoft.com/office/word/2010/wordprocessingInk" xmlns:wne="http://schemas.microsoft.com/office/word/2006/wordml" xmlns:wps="http://schemas.microsoft.com/office/word/2010/wordprocessingShape" mc:Ignorable="w14 w15 w16se w16cid w16 w16cex w16sdtdh wp14">
+<w:endnotes xmlns:wpc="http://schemas.microsoft.com/office/word/2010/wordprocessingCanvas" xmlns:cx="http://schemas.microsoft.com/office/drawing/2014/chartex" xmlns:cx1="http://schemas.microsoft.com/office/drawing/2015/9/8/chartex" xmlns:cx2="http://schemas.microsoft.com/office/drawing/2015/10/21/chartex" xmlns:cx3="http://schemas.microsoft.com/office/drawing/2016/5/9/chartex" xmlns:cx4="http://schemas.microsoft.com/office/drawing/2016/5/10/chartex" xmlns:cx5="http://schemas.microsoft.com/office/drawing/2016/5/11/chartex" xmlns:cx6="http://schemas.microsoft.com/office/drawing/2016/5/12/chartex" xmlns:cx7="http://schemas.microsoft.com/office/drawing/2016/5/13/chartex" xmlns:cx8="http://schemas.microsoft.com/office/drawing/2016/5/14/chartex" xmlns:mc="http://schemas.openxmlformats.org/markup-compatibility/2006" xmlns:aink="http://schemas.microsoft.com/office/drawing/2016/ink" xmlns:am3d="http://schemas.microsoft.com/office/drawing/2017/model3d" xmlns:o="urn:schemas-microsoft-com:office:office" xmlns:r="http://schemas.openxmlformats.org/officeDocument/2006/relationships" xmlns:m="http://schemas.openxmlformats.org/officeDocument/2006/math" xmlns:v="urn:schemas-microsoft-com:vml" xmlns:wp14="http://schemas.microsoft.com/office/word/2010/wordprocessingDrawing" xmlns:wp="http://schemas.openxmlformats.org/drawingml/2006/wordprocessingDrawing" xmlns:w10="urn:schemas-microsoft-com:office:word" xmlns:w="http://schemas.openxmlformats.org/wordprocessingml/2006/main" xmlns:w14="http://schemas.microsoft.com/office/word/2010/wordml" xmlns:w15="http://schemas.microsoft.com/office/word/2012/wordml" xmlns:w16cid="http://schemas.microsoft.com/office/word/2016/wordml/cid" xmlns:w16se="http://schemas.microsoft.com/office/word/2015/wordml/symex" xmlns:wpg="http://schemas.microsoft.com/office/word/2010/wordprocessingGroup" xmlns:wpi="http://schemas.microsoft.com/office/word/2010/wordprocessingInk" xmlns:wne="http://schemas.microsoft.com/office/word/2006/wordml" xmlns:wps="http://schemas.microsoft.com/office/word/2010/wordprocessingShape" mc:Ignorable="w14 w15 w16se w16cid wp14">
   <w:endnote w:type="separator" w:id="-1">
     <w:p>
       <w:pPr>
@@ -3862,7 +3961,7 @@
 </file>
 
 <file path=word/footnotes.xml><?xml version="1.0" encoding="utf-8"?>
-<w:footnotes xmlns:wpc="http://schemas.microsoft.com/office/word/2010/wordprocessingCanvas" xmlns:cx="http://schemas.microsoft.com/office/drawing/2014/chartex" xmlns:cx1="http://schemas.microsoft.com/office/drawing/2015/9/8/chartex" xmlns:cx2="http://schemas.microsoft.com/office/drawing/2015/10/21/chartex" xmlns:cx3="http://schemas.microsoft.com/office/drawing/2016/5/9/chartex" xmlns:cx4="http://schemas.microsoft.com/office/drawing/2016/5/10/chartex" xmlns:cx5="http://schemas.microsoft.com/office/drawing/2016/5/11/chartex" xmlns:cx6="http://schemas.microsoft.com/office/drawing/2016/5/12/chartex" xmlns:cx7="http://schemas.microsoft.com/office/drawing/2016/5/13/chartex" xmlns:cx8="http://schemas.microsoft.com/office/drawing/2016/5/14/chartex" xmlns:mc="http://schemas.openxmlformats.org/markup-compatibility/2006" xmlns:aink="http://schemas.microsoft.com/office/drawing/2016/ink" xmlns:am3d="http://schemas.microsoft.com/office/drawing/2017/model3d" xmlns:o="urn:schemas-microsoft-com:office:office" xmlns:oel="http://schemas.microsoft.com/office/2019/extlst" xmlns:r="http://schemas.openxmlformats.org/officeDocument/2006/relationships" xmlns:m="http://schemas.openxmlformats.org/officeDocument/2006/math" xmlns:v="urn:schemas-microsoft-com:vml" xmlns:wp14="http://schemas.microsoft.com/office/word/2010/wordprocessingDrawing" xmlns:wp="http://schemas.openxmlformats.org/drawingml/2006/wordprocessingDrawing" xmlns:w10="urn:schemas-microsoft-com:office:word" xmlns:w="http://schemas.openxmlformats.org/wordprocessingml/2006/main" xmlns:w14="http://schemas.microsoft.com/office/word/2010/wordml" xmlns:w15="http://schemas.microsoft.com/office/word/2012/wordml" xmlns:w16cex="http://schemas.microsoft.com/office/word/2018/wordml/cex" xmlns:w16cid="http://schemas.microsoft.com/office/word/2016/wordml/cid" xmlns:w16="http://schemas.microsoft.com/office/word/2018/wordml" xmlns:w16sdtdh="http://schemas.microsoft.com/office/word/2020/wordml/sdtdatahash" xmlns:w16se="http://schemas.microsoft.com/office/word/2015/wordml/symex" xmlns:wpg="http://schemas.microsoft.com/office/word/2010/wordprocessingGroup" xmlns:wpi="http://schemas.microsoft.com/office/word/2010/wordprocessingInk" xmlns:wne="http://schemas.microsoft.com/office/word/2006/wordml" xmlns:wps="http://schemas.microsoft.com/office/word/2010/wordprocessingShape" mc:Ignorable="w14 w15 w16se w16cid w16 w16cex w16sdtdh wp14">
+<w:footnotes xmlns:wpc="http://schemas.microsoft.com/office/word/2010/wordprocessingCanvas" xmlns:cx="http://schemas.microsoft.com/office/drawing/2014/chartex" xmlns:cx1="http://schemas.microsoft.com/office/drawing/2015/9/8/chartex" xmlns:cx2="http://schemas.microsoft.com/office/drawing/2015/10/21/chartex" xmlns:cx3="http://schemas.microsoft.com/office/drawing/2016/5/9/chartex" xmlns:cx4="http://schemas.microsoft.com/office/drawing/2016/5/10/chartex" xmlns:cx5="http://schemas.microsoft.com/office/drawing/2016/5/11/chartex" xmlns:cx6="http://schemas.microsoft.com/office/drawing/2016/5/12/chartex" xmlns:cx7="http://schemas.microsoft.com/office/drawing/2016/5/13/chartex" xmlns:cx8="http://schemas.microsoft.com/office/drawing/2016/5/14/chartex" xmlns:mc="http://schemas.openxmlformats.org/markup-compatibility/2006" xmlns:aink="http://schemas.microsoft.com/office/drawing/2016/ink" xmlns:am3d="http://schemas.microsoft.com/office/drawing/2017/model3d" xmlns:o="urn:schemas-microsoft-com:office:office" xmlns:r="http://schemas.openxmlformats.org/officeDocument/2006/relationships" xmlns:m="http://schemas.openxmlformats.org/officeDocument/2006/math" xmlns:v="urn:schemas-microsoft-com:vml" xmlns:wp14="http://schemas.microsoft.com/office/word/2010/wordprocessingDrawing" xmlns:wp="http://schemas.openxmlformats.org/drawingml/2006/wordprocessingDrawing" xmlns:w10="urn:schemas-microsoft-com:office:word" xmlns:w="http://schemas.openxmlformats.org/wordprocessingml/2006/main" xmlns:w14="http://schemas.microsoft.com/office/word/2010/wordml" xmlns:w15="http://schemas.microsoft.com/office/word/2012/wordml" xmlns:w16cid="http://schemas.microsoft.com/office/word/2016/wordml/cid" xmlns:w16se="http://schemas.microsoft.com/office/word/2015/wordml/symex" xmlns:wpg="http://schemas.microsoft.com/office/word/2010/wordprocessingGroup" xmlns:wpi="http://schemas.microsoft.com/office/word/2010/wordprocessingInk" xmlns:wne="http://schemas.microsoft.com/office/word/2006/wordml" xmlns:wps="http://schemas.microsoft.com/office/word/2010/wordprocessingShape" mc:Ignorable="w14 w15 w16se w16cid wp14">
   <w:footnote w:type="separator" w:id="-1">
     <w:p>
       <w:pPr>
@@ -3887,7 +3986,7 @@
 </file>
 
 <file path=word/styles.xml><?xml version="1.0" encoding="utf-8"?>
-<w:styles xmlns:mc="http://schemas.openxmlformats.org/markup-compatibility/2006" xmlns:r="http://schemas.openxmlformats.org/officeDocument/2006/relationships" xmlns:w="http://schemas.openxmlformats.org/wordprocessingml/2006/main" xmlns:w14="http://schemas.microsoft.com/office/word/2010/wordml" xmlns:w15="http://schemas.microsoft.com/office/word/2012/wordml" xmlns:w16cex="http://schemas.microsoft.com/office/word/2018/wordml/cex" xmlns:w16cid="http://schemas.microsoft.com/office/word/2016/wordml/cid" xmlns:w16="http://schemas.microsoft.com/office/word/2018/wordml" xmlns:w16sdtdh="http://schemas.microsoft.com/office/word/2020/wordml/sdtdatahash" xmlns:w16se="http://schemas.microsoft.com/office/word/2015/wordml/symex" mc:Ignorable="w14 w15 w16se w16cid w16 w16cex w16sdtdh">
+<w:styles xmlns:mc="http://schemas.openxmlformats.org/markup-compatibility/2006" xmlns:r="http://schemas.openxmlformats.org/officeDocument/2006/relationships" xmlns:w="http://schemas.openxmlformats.org/wordprocessingml/2006/main" xmlns:w14="http://schemas.microsoft.com/office/word/2010/wordml" xmlns:w15="http://schemas.microsoft.com/office/word/2012/wordml" xmlns:w16cid="http://schemas.microsoft.com/office/word/2016/wordml/cid" xmlns:w16se="http://schemas.microsoft.com/office/word/2015/wordml/symex" mc:Ignorable="w14 w15 w16se w16cid">
   <w:docDefaults>
     <w:rPrDefault>
       <w:rPr>
@@ -3897,7 +3996,7 @@
     </w:rPrDefault>
     <w:pPrDefault/>
   </w:docDefaults>
-  <w:latentStyles w:defLockedState="0" w:defUIPriority="99" w:defSemiHidden="0" w:defUnhideWhenUsed="0" w:defQFormat="0" w:count="376">
+  <w:latentStyles w:defLockedState="0" w:defUIPriority="99" w:defSemiHidden="0" w:defUnhideWhenUsed="0" w:defQFormat="0" w:count="375">
     <w:lsdException w:name="Normal" w:uiPriority="0" w:qFormat="1"/>
     <w:lsdException w:name="heading 1" w:uiPriority="9" w:qFormat="1"/>
     <w:lsdException w:name="heading 2" w:semiHidden="1" w:uiPriority="9" w:unhideWhenUsed="1" w:qFormat="1"/>
@@ -4273,7 +4372,6 @@
     <w:lsdException w:name="Smart Hyperlink" w:semiHidden="1" w:unhideWhenUsed="1"/>
     <w:lsdException w:name="Hashtag" w:semiHidden="1" w:unhideWhenUsed="1"/>
     <w:lsdException w:name="Unresolved Mention" w:semiHidden="1" w:unhideWhenUsed="1"/>
-    <w:lsdException w:name="Smart Link" w:semiHidden="1" w:unhideWhenUsed="1"/>
   </w:latentStyles>
   <w:style w:type="paragraph" w:default="1" w:styleId="a">
     <w:name w:val="Normal"/>

</xml_diff>